<commit_message>
updated install to run as compiled exe file
</commit_message>
<xml_diff>
--- a/SE_Admin_Utils/doc/README.docx
+++ b/SE_Admin_Utils/doc/README.docx
@@ -13,8 +13,6 @@
       <w:r>
         <w:t>Utils</w:t>
       </w:r>
-      <w:bookmarkStart w:id="0" w:name="_GoBack"/>
-      <w:bookmarkEnd w:id="0"/>
       <w:proofErr w:type="spellEnd"/>
     </w:p>
     <w:sdt>
@@ -2117,12 +2115,12 @@
       <w:pPr>
         <w:pStyle w:val="Heading1"/>
       </w:pPr>
-      <w:bookmarkStart w:id="1" w:name="_Toc408316272"/>
+      <w:bookmarkStart w:id="0" w:name="_Toc408316272"/>
       <w:r>
         <w:lastRenderedPageBreak/>
         <w:t>Overview</w:t>
       </w:r>
-      <w:bookmarkEnd w:id="1"/>
+      <w:bookmarkEnd w:id="0"/>
     </w:p>
     <w:p>
       <w:pPr>
@@ -2292,25 +2290,26 @@
       <w:pPr>
         <w:pStyle w:val="Heading1"/>
       </w:pPr>
-      <w:bookmarkStart w:id="2" w:name="_Toc408316273"/>
-      <w:r>
+      <w:bookmarkStart w:id="1" w:name="_Toc408316273"/>
+      <w:r>
+        <w:lastRenderedPageBreak/>
         <w:t>Setup</w:t>
       </w:r>
+      <w:bookmarkEnd w:id="1"/>
+    </w:p>
+    <w:p>
+      <w:pPr>
+        <w:pStyle w:val="Heading2"/>
+      </w:pPr>
+      <w:bookmarkStart w:id="2" w:name="_Toc408316274"/>
+      <w:r>
+        <w:t xml:space="preserve">Installing Solid Edge Admin </w:t>
+      </w:r>
+      <w:proofErr w:type="spellStart"/>
+      <w:r>
+        <w:t>Utils</w:t>
+      </w:r>
       <w:bookmarkEnd w:id="2"/>
-    </w:p>
-    <w:p>
-      <w:pPr>
-        <w:pStyle w:val="Heading2"/>
-      </w:pPr>
-      <w:bookmarkStart w:id="3" w:name="_Toc408316274"/>
-      <w:r>
-        <w:t xml:space="preserve">Installing Solid Edge Admin </w:t>
-      </w:r>
-      <w:proofErr w:type="spellStart"/>
-      <w:r>
-        <w:t>Utils</w:t>
-      </w:r>
-      <w:bookmarkEnd w:id="3"/>
       <w:proofErr w:type="spellEnd"/>
     </w:p>
     <w:p>
@@ -2457,13 +2456,16 @@
     </w:p>
     <w:p>
       <w:r>
-        <w:t>From the downloaded extracted files run "install.cmd"</w:t>
-      </w:r>
-      <w:proofErr w:type="gramStart"/>
-      <w:r>
-        <w:t>.</w:t>
-      </w:r>
-      <w:proofErr w:type="gramEnd"/>
+        <w:t>From the downloaded extracted files run "install.</w:t>
+      </w:r>
+      <w:r>
+        <w:t>exe</w:t>
+      </w:r>
+      <w:bookmarkStart w:id="3" w:name="_GoBack"/>
+      <w:bookmarkEnd w:id="3"/>
+      <w:r>
+        <w:t>".</w:t>
+      </w:r>
     </w:p>
     <w:p>
       <w:pPr>
@@ -2522,6 +2524,7 @@
     <w:p>
       <w:proofErr w:type="gramStart"/>
       <w:r>
+        <w:lastRenderedPageBreak/>
         <w:t xml:space="preserve">When prompted, selected the default drafting standard </w:t>
       </w:r>
       <w:r>
@@ -2913,6 +2916,7 @@
       </w:pPr>
       <w:bookmarkStart w:id="5" w:name="_Toc408316276"/>
       <w:r>
+        <w:lastRenderedPageBreak/>
         <w:t>Usage</w:t>
       </w:r>
       <w:bookmarkEnd w:id="5"/>
@@ -3086,23 +3090,26 @@
     </w:p>
     <w:p>
       <w:r>
-        <w:t>Will back up the existing Solid Edge user preferences ("%</w:t>
+        <w:t>Will back up the existing Solid Edge user preferences ("%APPDATA%\</w:t>
       </w:r>
       <w:proofErr w:type="spellStart"/>
       <w:r>
-        <w:t>APPDATA</w:t>
+        <w:t>Unigraphics</w:t>
       </w:r>
       <w:proofErr w:type="spellEnd"/>
       <w:r>
-        <w:t>%\Unigraphics Solutions" and "</w:t>
+        <w:t xml:space="preserve"> Solutions" and "</w:t>
+      </w:r>
+      <w:r>
+        <w:t>HKEY_CURRENT_USER\Software\</w:t>
       </w:r>
       <w:proofErr w:type="spellStart"/>
       <w:r>
-        <w:t>HKEY_CURRENT_USER</w:t>
+        <w:t>Unigraphics</w:t>
       </w:r>
       <w:proofErr w:type="spellEnd"/>
       <w:r>
-        <w:t>\Software\Unigraphics Solutions</w:t>
+        <w:t xml:space="preserve"> Solutions</w:t>
       </w:r>
       <w:r>
         <w:t>"), and then reset the user's Solid Edge preferences.</w:t>
@@ -3174,6 +3181,7 @@
           <w:b/>
           <w:bCs/>
         </w:rPr>
+        <w:lastRenderedPageBreak/>
         <w:t>No Backup</w:t>
       </w:r>
       <w:r>
@@ -3183,23 +3191,26 @@
     </w:p>
     <w:p>
       <w:r>
-        <w:t>Does not back up the existing Solid Edge user preferences ("%</w:t>
+        <w:t>Does not back up the existing Solid Edge user preferences ("%APPDATA%\</w:t>
       </w:r>
       <w:proofErr w:type="spellStart"/>
       <w:r>
-        <w:t>APPDATA</w:t>
+        <w:t>Unigraphics</w:t>
       </w:r>
       <w:proofErr w:type="spellEnd"/>
       <w:r>
-        <w:t>%\Unigraphics Solutions" and "</w:t>
+        <w:t xml:space="preserve"> Solutions" and "</w:t>
+      </w:r>
+      <w:r>
+        <w:t>HKEY_CURRENT_USER\Software\</w:t>
       </w:r>
       <w:proofErr w:type="spellStart"/>
       <w:r>
-        <w:t>HKEY_CURRENT_USER</w:t>
+        <w:t>Unigraphics</w:t>
       </w:r>
       <w:proofErr w:type="spellEnd"/>
       <w:r>
-        <w:t>\Software\Unigraphics Solutions</w:t>
+        <w:t xml:space="preserve"> Solutions</w:t>
       </w:r>
       <w:r>
         <w:t>", and resets the user's Solid Edge preferences.</w:t>
@@ -3398,6 +3409,7 @@
           <w:noProof/>
           <w:lang w:eastAsia="en-GB"/>
         </w:rPr>
+        <w:lastRenderedPageBreak/>
         <w:drawing>
           <wp:inline distT="0" distB="0" distL="0" distR="0" wp14:anchorId="230B0648" wp14:editId="78FCB18C">
             <wp:extent cx="2523810" cy="5180953"/>
@@ -3509,6 +3521,7 @@
           <w:noProof/>
           <w:lang w:eastAsia="en-GB"/>
         </w:rPr>
+        <w:lastRenderedPageBreak/>
         <w:t>Desktop right click a</w:t>
       </w:r>
       <w:r>
@@ -3736,6 +3749,7 @@
     </w:p>
     <w:p>
       <w:r>
+        <w:lastRenderedPageBreak/>
         <w:t>Regardless of which shortcut method is used to start the Solid Edge install, i</w:t>
       </w:r>
       <w:r>
@@ -3745,13 +3759,7 @@
         <w:t>has</w:t>
       </w:r>
       <w:r>
-        <w:t xml:space="preserve"> not been </w:t>
-      </w:r>
-      <w:r>
-        <w:t>selected at the time of starting the install</w:t>
-      </w:r>
-      <w:r>
-        <w:t xml:space="preserve">, you will be prompted to provide the location of the Solid Edge install media.  The Solid Edge install media location can be dragged and dropped from Windows Explorer into the </w:t>
+        <w:t xml:space="preserve"> not been selected at the time of starting the install, you will be prompted to provide the location of the Solid Edge install media.  The Solid Edge install media location can be dragged and dropped from Windows Explorer into the </w:t>
       </w:r>
       <w:proofErr w:type="gramStart"/>
       <w:r>
@@ -3985,6 +3993,7 @@
       </w:pPr>
       <w:bookmarkStart w:id="18" w:name="_Toc408316289"/>
       <w:r>
+        <w:lastRenderedPageBreak/>
         <w:t>Prompt</w:t>
       </w:r>
       <w:bookmarkEnd w:id="18"/>
@@ -4141,6 +4150,7 @@
     </w:p>
     <w:p>
       <w:r>
+        <w:lastRenderedPageBreak/>
         <w:t xml:space="preserve">This option will </w:t>
       </w:r>
       <w:r>
@@ -4320,15 +4330,7 @@
         <w:t>ard</w:t>
       </w:r>
       <w:r>
-        <w:t xml:space="preserve"> used with the Desktop </w:t>
-      </w:r>
-      <w:proofErr w:type="gramStart"/>
-      <w:r>
-        <w:t>and</w:t>
-      </w:r>
-      <w:proofErr w:type="gramEnd"/>
-      <w:r>
-        <w:t xml:space="preserve"> Windows Explorer right-click Install methods</w:t>
+        <w:t xml:space="preserve"> used with the Desktop and Windows Explorer right-click Install methods</w:t>
       </w:r>
       <w:r>
         <w:t>.</w:t>
@@ -4394,6 +4396,7 @@
     </w:p>
     <w:p>
       <w:r>
+        <w:lastRenderedPageBreak/>
         <w:t>From the Start menu select "Change Standard in Menus":</w:t>
       </w:r>
     </w:p>
@@ -4560,6 +4563,7 @@
       </w:pPr>
       <w:bookmarkStart w:id="23" w:name="_Toc408316292"/>
       <w:r>
+        <w:lastRenderedPageBreak/>
         <w:t xml:space="preserve">Solid Edge </w:t>
       </w:r>
       <w:r>
@@ -4784,23 +4788,26 @@
     </w:p>
     <w:p>
       <w:r>
-        <w:t>Will back up the existing Solid Edge user preferences ("%</w:t>
+        <w:t>Will back up the existing Solid Edge user preferences ("%APPDATA%\</w:t>
       </w:r>
       <w:proofErr w:type="spellStart"/>
       <w:r>
-        <w:t>APPDATA</w:t>
+        <w:t>Unigraphics</w:t>
       </w:r>
       <w:proofErr w:type="spellEnd"/>
       <w:r>
-        <w:t>%\Unigraphics Solutions" and "</w:t>
+        <w:t xml:space="preserve"> Solutions" and "</w:t>
+      </w:r>
+      <w:r>
+        <w:t>HKEY_CURRENT_USER\Software\</w:t>
       </w:r>
       <w:proofErr w:type="spellStart"/>
       <w:r>
-        <w:t>HKEY_CURRENT_USER</w:t>
+        <w:t>Unigraphics</w:t>
       </w:r>
       <w:proofErr w:type="spellEnd"/>
       <w:r>
-        <w:t>\Software\Unigraphics Solutions</w:t>
+        <w:t xml:space="preserve"> Solutions</w:t>
       </w:r>
       <w:r>
         <w:t>") and the Solid Edge site preferences ("%</w:t>
@@ -4823,6 +4830,7 @@
           <w:noProof/>
           <w:lang w:eastAsia="en-GB"/>
         </w:rPr>
+        <w:lastRenderedPageBreak/>
         <w:drawing>
           <wp:inline distT="0" distB="0" distL="0" distR="0" wp14:anchorId="27667771" wp14:editId="3E277D33">
             <wp:extent cx="5943600" cy="3128645"/>
@@ -4880,23 +4888,26 @@
     </w:p>
     <w:p>
       <w:r>
-        <w:t>Does not back up the existing Solid Edge user preferences ("%</w:t>
+        <w:t>Does not back up the existing Solid Edge user preferences ("%APPDATA%\</w:t>
       </w:r>
       <w:proofErr w:type="spellStart"/>
       <w:r>
-        <w:t>APPDATA</w:t>
+        <w:t>Unigraphics</w:t>
       </w:r>
       <w:proofErr w:type="spellEnd"/>
       <w:r>
-        <w:t>%\Unigraphics Solutions" and "</w:t>
+        <w:t xml:space="preserve"> Solutions" and "</w:t>
+      </w:r>
+      <w:r>
+        <w:t>HKEY_CURRENT_USER\Software\</w:t>
       </w:r>
       <w:proofErr w:type="spellStart"/>
       <w:r>
-        <w:t>HKEY_CURRENT_USER</w:t>
+        <w:t>Unigraphics</w:t>
       </w:r>
       <w:proofErr w:type="spellEnd"/>
       <w:r>
-        <w:t>\Software\Unigraphics Solutions</w:t>
+        <w:t xml:space="preserve"> Solutions</w:t>
       </w:r>
       <w:r>
         <w:t>") and the Solid Edge site preferences ("%</w:t>
@@ -4993,6 +5004,7 @@
       </w:pPr>
       <w:bookmarkStart w:id="27" w:name="_Toc408316296"/>
       <w:r>
+        <w:lastRenderedPageBreak/>
         <w:t xml:space="preserve">Known </w:t>
       </w:r>
       <w:r>
@@ -5195,6 +5207,7 @@
       </w:pPr>
       <w:bookmarkStart w:id="28" w:name="_Toc408316297"/>
       <w:r>
+        <w:lastRenderedPageBreak/>
         <w:t>Support</w:t>
       </w:r>
       <w:bookmarkEnd w:id="28"/>
@@ -5231,19 +5244,7 @@
           <w:rPr>
             <w:rStyle w:val="Hyperlink"/>
           </w:rPr>
-          <w:t>send an</w:t>
-        </w:r>
-        <w:r>
-          <w:rPr>
-            <w:rStyle w:val="Hyperlink"/>
-          </w:rPr>
-          <w:t xml:space="preserve"> </w:t>
-        </w:r>
-        <w:r>
-          <w:rPr>
-            <w:rStyle w:val="Hyperlink"/>
-          </w:rPr>
-          <w:t>e-mail</w:t>
+          <w:t>send an e-mail</w:t>
         </w:r>
       </w:hyperlink>
       <w:r>
@@ -5296,6 +5297,7 @@
       </w:pPr>
       <w:bookmarkStart w:id="30" w:name="_Toc408316299"/>
       <w:r>
+        <w:lastRenderedPageBreak/>
         <w:t>Troubleshooting</w:t>
       </w:r>
       <w:bookmarkEnd w:id="30"/>
@@ -5620,6 +5622,7 @@
           <w:noProof/>
           <w:lang w:eastAsia="en-GB"/>
         </w:rPr>
+        <w:lastRenderedPageBreak/>
         <w:drawing>
           <wp:inline distT="0" distB="0" distL="0" distR="0" wp14:anchorId="7CA4CC67" wp14:editId="69BF46CA">
             <wp:extent cx="5731510" cy="1386340"/>
@@ -7530,7 +7533,7 @@
 </file>
 
 <file path=customXml/itemProps1.xml><?xml version="1.0" encoding="utf-8"?>
-<ds:datastoreItem xmlns:ds="http://schemas.openxmlformats.org/officeDocument/2006/customXml" ds:itemID="{00CF4D10-CFDC-45A7-AC22-D5A14531BECB}">
+<ds:datastoreItem xmlns:ds="http://schemas.openxmlformats.org/officeDocument/2006/customXml" ds:itemID="{FE54B5AA-C6A9-4F70-981E-88FBF6D2D6A8}">
   <ds:schemaRefs>
     <ds:schemaRef ds:uri="http://schemas.openxmlformats.org/officeDocument/2006/bibliography"/>
   </ds:schemaRefs>

</xml_diff>

<commit_message>
Updated document to reference install.exe
</commit_message>
<xml_diff>
--- a/SE_Admin_Utils/doc/README.docx
+++ b/SE_Admin_Utils/doc/README.docx
@@ -2292,7 +2292,6 @@
       </w:pPr>
       <w:bookmarkStart w:id="1" w:name="_Toc408316273"/>
       <w:r>
-        <w:lastRenderedPageBreak/>
         <w:t>Setup</w:t>
       </w:r>
       <w:bookmarkEnd w:id="1"/>
@@ -2456,13 +2455,16 @@
     </w:p>
     <w:p>
       <w:r>
-        <w:t>From the downloaded extracted files run "install.</w:t>
-      </w:r>
-      <w:r>
-        <w:t>exe</w:t>
+        <w:t xml:space="preserve">From the </w:t>
       </w:r>
       <w:bookmarkStart w:id="3" w:name="_GoBack"/>
       <w:bookmarkEnd w:id="3"/>
+      <w:r>
+        <w:t>extracted files run "install.</w:t>
+      </w:r>
+      <w:r>
+        <w:t>exe</w:t>
+      </w:r>
       <w:r>
         <w:t>".</w:t>
       </w:r>
@@ -2477,10 +2479,10 @@
           <w:lang w:eastAsia="en-GB"/>
         </w:rPr>
         <w:drawing>
-          <wp:inline distT="0" distB="0" distL="0" distR="0" wp14:anchorId="6E8E17FF" wp14:editId="2234850B">
-            <wp:extent cx="5734050" cy="2943225"/>
-            <wp:effectExtent l="0" t="0" r="0" b="9525"/>
-            <wp:docPr id="8" name="Picture 8"/>
+          <wp:inline distT="0" distB="0" distL="0" distR="0" wp14:anchorId="7B693931" wp14:editId="125BEF4D">
+            <wp:extent cx="5943600" cy="3106420"/>
+            <wp:effectExtent l="0" t="0" r="0" b="0"/>
+            <wp:docPr id="21" name="Picture 21"/>
             <wp:cNvGraphicFramePr>
               <a:graphicFrameLocks xmlns:a="http://schemas.openxmlformats.org/drawingml/2006/main" noChangeAspect="1"/>
             </wp:cNvGraphicFramePr>
@@ -2491,27 +2493,20 @@
                     <pic:cNvPr id="0" name=""/>
                     <pic:cNvPicPr/>
                   </pic:nvPicPr>
-                  <pic:blipFill rotWithShape="1">
+                  <pic:blipFill>
                     <a:blip r:embed="rId13"/>
-                    <a:srcRect b="2765"/>
-                    <a:stretch/>
+                    <a:stretch>
+                      <a:fillRect/>
+                    </a:stretch>
                   </pic:blipFill>
-                  <pic:spPr bwMode="auto">
+                  <pic:spPr>
                     <a:xfrm>
                       <a:off x="0" y="0"/>
-                      <a:ext cx="5731510" cy="2941921"/>
+                      <a:ext cx="5943600" cy="3106420"/>
                     </a:xfrm>
                     <a:prstGeom prst="rect">
                       <a:avLst/>
                     </a:prstGeom>
-                    <a:ln>
-                      <a:noFill/>
-                    </a:ln>
-                    <a:extLst>
-                      <a:ext uri="{53640926-AAD7-44D8-BBD7-CCE9431645EC}">
-                        <a14:shadowObscured xmlns:a14="http://schemas.microsoft.com/office/drawing/2010/main"/>
-                      </a:ext>
-                    </a:extLst>
                   </pic:spPr>
                 </pic:pic>
               </a:graphicData>
@@ -2524,7 +2519,6 @@
     <w:p>
       <w:proofErr w:type="gramStart"/>
       <w:r>
-        <w:lastRenderedPageBreak/>
         <w:t xml:space="preserve">When prompted, selected the default drafting standard </w:t>
       </w:r>
       <w:r>
@@ -2916,7 +2910,6 @@
       </w:pPr>
       <w:bookmarkStart w:id="5" w:name="_Toc408316276"/>
       <w:r>
-        <w:lastRenderedPageBreak/>
         <w:t>Usage</w:t>
       </w:r>
       <w:bookmarkEnd w:id="5"/>
@@ -3090,26 +3083,23 @@
     </w:p>
     <w:p>
       <w:r>
-        <w:t>Will back up the existing Solid Edge user preferences ("%APPDATA%\</w:t>
+        <w:t>Will back up the existing Solid Edge user preferences ("%</w:t>
       </w:r>
       <w:proofErr w:type="spellStart"/>
       <w:r>
-        <w:t>Unigraphics</w:t>
+        <w:t>APPDATA</w:t>
       </w:r>
       <w:proofErr w:type="spellEnd"/>
       <w:r>
-        <w:t xml:space="preserve"> Solutions" and "</w:t>
-      </w:r>
-      <w:r>
-        <w:t>HKEY_CURRENT_USER\Software\</w:t>
+        <w:t>%\Unigraphics Solutions" and "</w:t>
       </w:r>
       <w:proofErr w:type="spellStart"/>
       <w:r>
-        <w:t>Unigraphics</w:t>
+        <w:t>HKEY_CURRENT_USER</w:t>
       </w:r>
       <w:proofErr w:type="spellEnd"/>
       <w:r>
-        <w:t xml:space="preserve"> Solutions</w:t>
+        <w:t>\Software\Unigraphics Solutions</w:t>
       </w:r>
       <w:r>
         <w:t>"), and then reset the user's Solid Edge preferences.</w:t>
@@ -3181,7 +3171,6 @@
           <w:b/>
           <w:bCs/>
         </w:rPr>
-        <w:lastRenderedPageBreak/>
         <w:t>No Backup</w:t>
       </w:r>
       <w:r>
@@ -3191,26 +3180,23 @@
     </w:p>
     <w:p>
       <w:r>
-        <w:t>Does not back up the existing Solid Edge user preferences ("%APPDATA%\</w:t>
+        <w:t>Does not back up the existing Solid Edge user preferences ("%</w:t>
       </w:r>
       <w:proofErr w:type="spellStart"/>
       <w:r>
-        <w:t>Unigraphics</w:t>
+        <w:t>APPDATA</w:t>
       </w:r>
       <w:proofErr w:type="spellEnd"/>
       <w:r>
-        <w:t xml:space="preserve"> Solutions" and "</w:t>
-      </w:r>
-      <w:r>
-        <w:t>HKEY_CURRENT_USER\Software\</w:t>
+        <w:t>%\Unigraphics Solutions" and "</w:t>
       </w:r>
       <w:proofErr w:type="spellStart"/>
       <w:r>
-        <w:t>Unigraphics</w:t>
+        <w:t>HKEY_CURRENT_USER</w:t>
       </w:r>
       <w:proofErr w:type="spellEnd"/>
       <w:r>
-        <w:t xml:space="preserve"> Solutions</w:t>
+        <w:t>\Software\Unigraphics Solutions</w:t>
       </w:r>
       <w:r>
         <w:t>", and resets the user's Solid Edge preferences.</w:t>
@@ -3409,7 +3395,6 @@
           <w:noProof/>
           <w:lang w:eastAsia="en-GB"/>
         </w:rPr>
-        <w:lastRenderedPageBreak/>
         <w:drawing>
           <wp:inline distT="0" distB="0" distL="0" distR="0" wp14:anchorId="230B0648" wp14:editId="78FCB18C">
             <wp:extent cx="2523810" cy="5180953"/>
@@ -3521,7 +3506,6 @@
           <w:noProof/>
           <w:lang w:eastAsia="en-GB"/>
         </w:rPr>
-        <w:lastRenderedPageBreak/>
         <w:t>Desktop right click a</w:t>
       </w:r>
       <w:r>
@@ -3749,7 +3733,6 @@
     </w:p>
     <w:p>
       <w:r>
-        <w:lastRenderedPageBreak/>
         <w:t>Regardless of which shortcut method is used to start the Solid Edge install, i</w:t>
       </w:r>
       <w:r>
@@ -3993,7 +3976,6 @@
       </w:pPr>
       <w:bookmarkStart w:id="18" w:name="_Toc408316289"/>
       <w:r>
-        <w:lastRenderedPageBreak/>
         <w:t>Prompt</w:t>
       </w:r>
       <w:bookmarkEnd w:id="18"/>
@@ -4150,7 +4132,6 @@
     </w:p>
     <w:p>
       <w:r>
-        <w:lastRenderedPageBreak/>
         <w:t xml:space="preserve">This option will </w:t>
       </w:r>
       <w:r>
@@ -4396,7 +4377,6 @@
     </w:p>
     <w:p>
       <w:r>
-        <w:lastRenderedPageBreak/>
         <w:t>From the Start menu select "Change Standard in Menus":</w:t>
       </w:r>
     </w:p>
@@ -4563,7 +4543,6 @@
       </w:pPr>
       <w:bookmarkStart w:id="23" w:name="_Toc408316292"/>
       <w:r>
-        <w:lastRenderedPageBreak/>
         <w:t xml:space="preserve">Solid Edge </w:t>
       </w:r>
       <w:r>
@@ -4788,26 +4767,23 @@
     </w:p>
     <w:p>
       <w:r>
-        <w:t>Will back up the existing Solid Edge user preferences ("%APPDATA%\</w:t>
+        <w:t>Will back up the existing Solid Edge user preferences ("%</w:t>
       </w:r>
       <w:proofErr w:type="spellStart"/>
       <w:r>
-        <w:t>Unigraphics</w:t>
+        <w:t>APPDATA</w:t>
       </w:r>
       <w:proofErr w:type="spellEnd"/>
       <w:r>
-        <w:t xml:space="preserve"> Solutions" and "</w:t>
-      </w:r>
-      <w:r>
-        <w:t>HKEY_CURRENT_USER\Software\</w:t>
+        <w:t>%\Unigraphics Solutions" and "</w:t>
       </w:r>
       <w:proofErr w:type="spellStart"/>
       <w:r>
-        <w:t>Unigraphics</w:t>
+        <w:t>HKEY_CURRENT_USER</w:t>
       </w:r>
       <w:proofErr w:type="spellEnd"/>
       <w:r>
-        <w:t xml:space="preserve"> Solutions</w:t>
+        <w:t>\Software\Unigraphics Solutions</w:t>
       </w:r>
       <w:r>
         <w:t>") and the Solid Edge site preferences ("%</w:t>
@@ -4830,7 +4806,6 @@
           <w:noProof/>
           <w:lang w:eastAsia="en-GB"/>
         </w:rPr>
-        <w:lastRenderedPageBreak/>
         <w:drawing>
           <wp:inline distT="0" distB="0" distL="0" distR="0" wp14:anchorId="27667771" wp14:editId="3E277D33">
             <wp:extent cx="5943600" cy="3128645"/>
@@ -4888,26 +4863,23 @@
     </w:p>
     <w:p>
       <w:r>
-        <w:t>Does not back up the existing Solid Edge user preferences ("%APPDATA%\</w:t>
+        <w:t>Does not back up the existing Solid Edge user preferences ("%</w:t>
       </w:r>
       <w:proofErr w:type="spellStart"/>
       <w:r>
-        <w:t>Unigraphics</w:t>
+        <w:t>APPDATA</w:t>
       </w:r>
       <w:proofErr w:type="spellEnd"/>
       <w:r>
-        <w:t xml:space="preserve"> Solutions" and "</w:t>
-      </w:r>
-      <w:r>
-        <w:t>HKEY_CURRENT_USER\Software\</w:t>
+        <w:t>%\Unigraphics Solutions" and "</w:t>
       </w:r>
       <w:proofErr w:type="spellStart"/>
       <w:r>
-        <w:t>Unigraphics</w:t>
+        <w:t>HKEY_CURRENT_USER</w:t>
       </w:r>
       <w:proofErr w:type="spellEnd"/>
       <w:r>
-        <w:t xml:space="preserve"> Solutions</w:t>
+        <w:t>\Software\Unigraphics Solutions</w:t>
       </w:r>
       <w:r>
         <w:t>") and the Solid Edge site preferences ("%</w:t>
@@ -5004,7 +4976,6 @@
       </w:pPr>
       <w:bookmarkStart w:id="27" w:name="_Toc408316296"/>
       <w:r>
-        <w:lastRenderedPageBreak/>
         <w:t xml:space="preserve">Known </w:t>
       </w:r>
       <w:r>
@@ -5207,7 +5178,6 @@
       </w:pPr>
       <w:bookmarkStart w:id="28" w:name="_Toc408316297"/>
       <w:r>
-        <w:lastRenderedPageBreak/>
         <w:t>Support</w:t>
       </w:r>
       <w:bookmarkEnd w:id="28"/>
@@ -5297,7 +5267,6 @@
       </w:pPr>
       <w:bookmarkStart w:id="30" w:name="_Toc408316299"/>
       <w:r>
-        <w:lastRenderedPageBreak/>
         <w:t>Troubleshooting</w:t>
       </w:r>
       <w:bookmarkEnd w:id="30"/>
@@ -5622,7 +5591,6 @@
           <w:noProof/>
           <w:lang w:eastAsia="en-GB"/>
         </w:rPr>
-        <w:lastRenderedPageBreak/>
         <w:drawing>
           <wp:inline distT="0" distB="0" distL="0" distR="0" wp14:anchorId="7CA4CC67" wp14:editId="69BF46CA">
             <wp:extent cx="5731510" cy="1386340"/>
@@ -7533,7 +7501,7 @@
 </file>
 
 <file path=customXml/itemProps1.xml><?xml version="1.0" encoding="utf-8"?>
-<ds:datastoreItem xmlns:ds="http://schemas.openxmlformats.org/officeDocument/2006/customXml" ds:itemID="{FE54B5AA-C6A9-4F70-981E-88FBF6D2D6A8}">
+<ds:datastoreItem xmlns:ds="http://schemas.openxmlformats.org/officeDocument/2006/customXml" ds:itemID="{36C43BD5-C6A0-4DFB-BA29-C0E786703707}">
   <ds:schemaRefs>
     <ds:schemaRef ds:uri="http://schemas.openxmlformats.org/officeDocument/2006/bibliography"/>
   </ds:schemaRefs>

</xml_diff>